<commit_message>
📃 Plano de melhoria
</commit_message>
<xml_diff>
--- a/apresentacaoFinal/PLANO DE MELHORIA - Time 2.docx
+++ b/apresentacaoFinal/PLANO DE MELHORIA - Time 2.docx
@@ -3115,12 +3115,12 @@
           <wp:inline distB="114300" distT="114300" distL="114300" distR="114300">
             <wp:extent cx="1904048" cy="1257300"/>
             <wp:effectExtent b="0" l="0" r="0" t="0"/>
-            <wp:docPr id="9" name="image2.png"/>
+            <wp:docPr id="10" name="image3.png"/>
             <a:graphic>
               <a:graphicData uri="http://schemas.openxmlformats.org/drawingml/2006/picture">
                 <pic:pic>
                   <pic:nvPicPr>
-                    <pic:cNvPr id="0" name="image2.png"/>
+                    <pic:cNvPr id="0" name="image3.png"/>
                     <pic:cNvPicPr preferRelativeResize="0"/>
                   </pic:nvPicPr>
                   <pic:blipFill>
@@ -3233,12 +3233,12 @@
           <wp:inline distB="19050" distT="19050" distL="19050" distR="19050">
             <wp:extent cx="3890963" cy="2081665"/>
             <wp:effectExtent b="0" l="0" r="0" t="0"/>
-            <wp:docPr id="4" name="image6.png"/>
+            <wp:docPr id="4" name="image2.png"/>
             <a:graphic>
               <a:graphicData uri="http://schemas.openxmlformats.org/drawingml/2006/picture">
                 <pic:pic>
                   <pic:nvPicPr>
-                    <pic:cNvPr id="0" name="image6.png"/>
+                    <pic:cNvPr id="0" name="image2.png"/>
                     <pic:cNvPicPr preferRelativeResize="0"/>
                   </pic:nvPicPr>
                   <pic:blipFill>
@@ -3341,12 +3341,12 @@
             <wp:extent cx="6015038" cy="2293123"/>
             <wp:effectExtent b="0" l="0" r="0" t="0"/>
             <wp:wrapTopAndBottom distB="19050" distT="19050"/>
-            <wp:docPr id="3" name="image5.png"/>
+            <wp:docPr id="3" name="image4.png"/>
             <a:graphic>
               <a:graphicData uri="http://schemas.openxmlformats.org/drawingml/2006/picture">
                 <pic:pic>
                   <pic:nvPicPr>
-                    <pic:cNvPr id="0" name="image5.png"/>
+                    <pic:cNvPr id="0" name="image4.png"/>
                     <pic:cNvPicPr preferRelativeResize="0"/>
                   </pic:nvPicPr>
                   <pic:blipFill>
@@ -3796,12 +3796,12 @@
           <wp:inline distB="19050" distT="19050" distL="19050" distR="19050">
             <wp:extent cx="3938588" cy="2126837"/>
             <wp:effectExtent b="0" l="0" r="0" t="0"/>
-            <wp:docPr id="8" name="image6.png"/>
+            <wp:docPr id="8" name="image2.png"/>
             <a:graphic>
               <a:graphicData uri="http://schemas.openxmlformats.org/drawingml/2006/picture">
                 <pic:pic>
                   <pic:nvPicPr>
-                    <pic:cNvPr id="0" name="image6.png"/>
+                    <pic:cNvPr id="0" name="image2.png"/>
                     <pic:cNvPicPr preferRelativeResize="0"/>
                   </pic:nvPicPr>
                   <pic:blipFill>
@@ -3980,12 +3980,12 @@
             <wp:extent cx="5976938" cy="2161699"/>
             <wp:effectExtent b="0" l="0" r="0" t="0"/>
             <wp:wrapTopAndBottom distB="19050" distT="19050"/>
-            <wp:docPr id="7" name="image5.png"/>
+            <wp:docPr id="7" name="image4.png"/>
             <a:graphic>
               <a:graphicData uri="http://schemas.openxmlformats.org/drawingml/2006/picture">
                 <pic:pic>
                   <pic:nvPicPr>
-                    <pic:cNvPr id="0" name="image5.png"/>
+                    <pic:cNvPr id="0" name="image4.png"/>
                     <pic:cNvPicPr preferRelativeResize="0"/>
                   </pic:nvPicPr>
                   <pic:blipFill>
@@ -4742,12 +4742,12 @@
           <wp:inline distB="19050" distT="19050" distL="19050" distR="19050">
             <wp:extent cx="5881688" cy="1671638"/>
             <wp:effectExtent b="0" l="0" r="0" t="0"/>
-            <wp:docPr id="1" name="image4.png"/>
+            <wp:docPr id="1" name="image5.png"/>
             <a:graphic>
               <a:graphicData uri="http://schemas.openxmlformats.org/drawingml/2006/picture">
                 <pic:pic>
                   <pic:nvPicPr>
-                    <pic:cNvPr id="0" name="image4.png"/>
+                    <pic:cNvPr id="0" name="image5.png"/>
                     <pic:cNvPicPr preferRelativeResize="0"/>
                   </pic:nvPicPr>
                   <pic:blipFill>
@@ -4834,12 +4834,12 @@
           <wp:inline distB="19050" distT="19050" distL="19050" distR="19050">
             <wp:extent cx="5851071" cy="1433513"/>
             <wp:effectExtent b="0" l="0" r="0" t="0"/>
-            <wp:docPr id="2" name="image1.png"/>
+            <wp:docPr id="2" name="image6.png"/>
             <a:graphic>
               <a:graphicData uri="http://schemas.openxmlformats.org/drawingml/2006/picture">
                 <pic:pic>
                   <pic:nvPicPr>
-                    <pic:cNvPr id="0" name="image1.png"/>
+                    <pic:cNvPr id="0" name="image6.png"/>
                     <pic:cNvPicPr preferRelativeResize="0"/>
                   </pic:nvPicPr>
                   <pic:blipFill>
@@ -4926,12 +4926,12 @@
             <wp:extent cx="5843588" cy="1544856"/>
             <wp:effectExtent b="0" l="0" r="0" t="0"/>
             <wp:wrapSquare wrapText="bothSides" distB="19050" distT="19050" distL="0" distR="0"/>
-            <wp:docPr id="6" name="image3.png"/>
+            <wp:docPr id="6" name="image7.png"/>
             <a:graphic>
               <a:graphicData uri="http://schemas.openxmlformats.org/drawingml/2006/picture">
                 <pic:pic>
                   <pic:nvPicPr>
-                    <pic:cNvPr id="0" name="image3.png"/>
+                    <pic:cNvPr id="0" name="image7.png"/>
                     <pic:cNvPicPr preferRelativeResize="0"/>
                   </pic:nvPicPr>
                   <pic:blipFill>
@@ -5116,7 +5116,7 @@
           <w:szCs w:val="24"/>
           <w:rtl w:val="0"/>
         </w:rPr>
-        <w:t xml:space="preserve"> de métodos de gerenciamento, dificuldade de navegação e visualização de dados) sejam amenizados até um ponto perceptível o suficiente para justificar a troca para o sistema novo.</w:t>
+        <w:t xml:space="preserve"> de métodos de gerenciamento, dificuldade de navegação e visualização de dados) sejam amenizados até um ponto perceptível o suficiente para justificar a troca para o sistema novo. No que tange aos Valores de Negócio segundo a obra de Laudon, o time do projeto conseguiu identificar e listar os seguintes valores para a solução.</w:t>
       </w:r>
     </w:p>
     <w:p>
@@ -5130,6 +5130,61 @@
           <w:szCs w:val="24"/>
         </w:rPr>
       </w:pPr>
+      <w:r>
+        <w:rPr>
+          <w:rtl w:val="0"/>
+        </w:rPr>
+      </w:r>
+    </w:p>
+    <w:p>
+      <w:pPr>
+        <w:pageBreakBefore w:val="0"/>
+        <w:jc w:val="left"/>
+        <w:rPr>
+          <w:color w:val="202124"/>
+          <w:sz w:val="24"/>
+          <w:szCs w:val="24"/>
+        </w:rPr>
+      </w:pPr>
+      <w:r>
+        <w:rPr>
+          <w:color w:val="202124"/>
+          <w:sz w:val="24"/>
+          <w:szCs w:val="24"/>
+        </w:rPr>
+        <w:drawing>
+          <wp:inline distB="114300" distT="114300" distL="114300" distR="114300">
+            <wp:extent cx="7091363" cy="3429111"/>
+            <wp:effectExtent b="0" l="0" r="0" t="0"/>
+            <wp:docPr id="9" name="image1.png"/>
+            <a:graphic>
+              <a:graphicData uri="http://schemas.openxmlformats.org/drawingml/2006/picture">
+                <pic:pic>
+                  <pic:nvPicPr>
+                    <pic:cNvPr id="0" name="image1.png"/>
+                    <pic:cNvPicPr preferRelativeResize="0"/>
+                  </pic:nvPicPr>
+                  <pic:blipFill>
+                    <a:blip r:embed="rId12"/>
+                    <a:srcRect b="0" l="0" r="0" t="0"/>
+                    <a:stretch>
+                      <a:fillRect/>
+                    </a:stretch>
+                  </pic:blipFill>
+                  <pic:spPr>
+                    <a:xfrm>
+                      <a:off x="0" y="0"/>
+                      <a:ext cx="7091363" cy="3429111"/>
+                    </a:xfrm>
+                    <a:prstGeom prst="rect"/>
+                    <a:ln/>
+                  </pic:spPr>
+                </pic:pic>
+              </a:graphicData>
+            </a:graphic>
+          </wp:inline>
+        </w:drawing>
+      </w:r>
       <w:r>
         <w:rPr>
           <w:rtl w:val="0"/>
@@ -5201,20 +5256,8 @@
       </w:r>
       <w:r>
         <w:rPr>
-          <w:sz w:val="24"/>
-          <w:szCs w:val="24"/>
-          <w:rtl w:val="0"/>
-        </w:rPr>
-        <w:t xml:space="preserve"> </w:t>
-      </w:r>
-      <w:r>
-        <w:rPr>
-          <w:color w:val="3c78d8"/>
-          <w:sz w:val="24"/>
-          <w:szCs w:val="24"/>
-          <w:rtl w:val="0"/>
-        </w:rPr>
-        <w:t xml:space="preserve">)</w:t>
+          <w:rtl w:val="0"/>
+        </w:rPr>
       </w:r>
     </w:p>
     <w:p>
@@ -7351,10 +7394,10 @@
       </w:r>
     </w:p>
     <w:sectPr>
-      <w:headerReference r:id="rId12" w:type="default"/>
-      <w:headerReference r:id="rId13" w:type="first"/>
-      <w:footerReference r:id="rId14" w:type="default"/>
-      <w:footerReference r:id="rId15" w:type="first"/>
+      <w:headerReference r:id="rId13" w:type="default"/>
+      <w:headerReference r:id="rId14" w:type="first"/>
+      <w:footerReference r:id="rId15" w:type="default"/>
+      <w:footerReference r:id="rId16" w:type="first"/>
       <w:pgSz w:h="16838" w:w="11906" w:orient="portrait"/>
       <w:pgMar w:bottom="0" w:top="720" w:left="720" w:right="750" w:header="0" w:footer="720"/>
       <w:pgNumType w:start="1"/>
@@ -7503,12 +7546,12 @@
         <wp:inline distB="114300" distT="114300" distL="114300" distR="114300">
           <wp:extent cx="557213" cy="742950"/>
           <wp:effectExtent b="0" l="0" r="0" t="0"/>
-          <wp:docPr descr="Marca70Anos - UFPE - Horizontal.png" id="5" name="image7.png"/>
+          <wp:docPr descr="Marca70Anos - UFPE - Horizontal.png" id="5" name="image8.png"/>
           <a:graphic>
             <a:graphicData uri="http://schemas.openxmlformats.org/drawingml/2006/picture">
               <pic:pic>
                 <pic:nvPicPr>
-                  <pic:cNvPr descr="Marca70Anos - UFPE - Horizontal.png" id="0" name="image7.png"/>
+                  <pic:cNvPr descr="Marca70Anos - UFPE - Horizontal.png" id="0" name="image8.png"/>
                   <pic:cNvPicPr preferRelativeResize="0"/>
                 </pic:nvPicPr>
                 <pic:blipFill>

</xml_diff>